<commit_message>
working on paper review
</commit_message>
<xml_diff>
--- a/CSE-6159-SSA/Recharge parpers.docx
+++ b/CSE-6159-SSA/Recharge parpers.docx
@@ -4,6 +4,15 @@
   <w:body>
     <w:p>
       <w:pPr>
+        <w:jc w:val="both"/>
+        <w:rPr>
+          <w:rFonts w:ascii="Tahoma" w:hAnsi="Tahoma" w:cs="Tahoma"/>
+          <w:b/>
+          <w:sz w:val="28"/>
+          <w:szCs w:val="28"/>
+        </w:rPr>
+      </w:pPr>
+      <w:r>
         <w:rPr>
           <w:rFonts w:ascii="Tahoma" w:hAnsi="Tahoma" w:cs="Tahoma"/>
           <w:b/>
@@ -11,9 +20,228 @@
           <w:szCs w:val="32"/>
           <w:u w:val="single"/>
         </w:rPr>
-      </w:pPr>
-      <w:bookmarkStart w:id="0" w:name="_GoBack"/>
-      <w:bookmarkEnd w:id="0"/>
+        <w:t>Paper 1</w:t>
+      </w:r>
+    </w:p>
+    <w:p>
+      <w:pPr>
+        <w:jc w:val="both"/>
+        <w:rPr>
+          <w:rFonts w:ascii="Tahoma" w:hAnsi="Tahoma" w:cs="Tahoma"/>
+          <w:sz w:val="20"/>
+          <w:szCs w:val="20"/>
+        </w:rPr>
+      </w:pPr>
+      <w:r>
+        <w:rPr>
+          <w:rFonts w:ascii="Tahoma" w:hAnsi="Tahoma" w:cs="Tahoma"/>
+          <w:b/>
+          <w:bCs/>
+          <w:sz w:val="20"/>
+          <w:szCs w:val="20"/>
+        </w:rPr>
+        <w:t xml:space="preserve">Paper Name: </w:t>
+      </w:r>
+      <w:r>
+        <w:rPr>
+          <w:rFonts w:ascii="Tahoma" w:hAnsi="Tahoma" w:cs="Tahoma"/>
+          <w:sz w:val="20"/>
+          <w:szCs w:val="20"/>
+        </w:rPr>
+        <w:t>Private Supplementary Tutoring among Primary Students in Bangladesh</w:t>
+      </w:r>
+    </w:p>
+    <w:p>
+      <w:pPr>
+        <w:pStyle w:val="NormalWeb"/>
+        <w:spacing w:before="0" w:beforeAutospacing="0" w:after="0" w:afterAutospacing="0"/>
+        <w:rPr>
+          <w:rFonts w:ascii="Tahoma" w:hAnsi="Tahoma" w:cs="Tahoma"/>
+          <w:sz w:val="20"/>
+          <w:szCs w:val="20"/>
+        </w:rPr>
+      </w:pPr>
+      <w:r>
+        <w:rPr>
+          <w:rFonts w:ascii="Tahoma" w:hAnsi="Tahoma" w:cs="Tahoma"/>
+          <w:b/>
+          <w:bCs/>
+          <w:color w:val="000000"/>
+          <w:sz w:val="20"/>
+          <w:szCs w:val="20"/>
+        </w:rPr>
+        <w:t>Summary: </w:t>
+      </w:r>
+    </w:p>
+    <w:p>
+      <w:pPr>
+        <w:jc w:val="both"/>
+        <w:rPr>
+          <w:rFonts w:ascii="Tahoma" w:hAnsi="Tahoma" w:cs="Tahoma"/>
+          <w:sz w:val="20"/>
+          <w:szCs w:val="20"/>
+        </w:rPr>
+      </w:pPr>
+      <w:r>
+        <w:rPr>
+          <w:rFonts w:ascii="Tahoma" w:hAnsi="Tahoma" w:cs="Tahoma"/>
+          <w:sz w:val="20"/>
+          <w:szCs w:val="20"/>
+        </w:rPr>
+        <w:t>This paper explores trends, socioeconomic differentials, and cost in private supplementary tutoring among primary students and its impact on learning achievement.</w:t>
+      </w:r>
+    </w:p>
+    <w:p>
+      <w:pPr>
+        <w:jc w:val="both"/>
+        <w:rPr>
+          <w:rFonts w:ascii="Tahoma" w:hAnsi="Tahoma" w:cs="Tahoma"/>
+          <w:b/>
+          <w:sz w:val="20"/>
+          <w:szCs w:val="20"/>
+        </w:rPr>
+      </w:pPr>
+      <w:r>
+        <w:rPr>
+          <w:rFonts w:ascii="Tahoma" w:hAnsi="Tahoma" w:cs="Tahoma"/>
+          <w:b/>
+          <w:sz w:val="20"/>
+          <w:szCs w:val="20"/>
+        </w:rPr>
+        <w:t>Solved and discussion:</w:t>
+      </w:r>
+    </w:p>
+    <w:p>
+      <w:pPr>
+        <w:jc w:val="both"/>
+        <w:rPr>
+          <w:rFonts w:ascii="Tahoma" w:hAnsi="Tahoma" w:cs="Tahoma"/>
+          <w:b/>
+          <w:sz w:val="20"/>
+          <w:szCs w:val="20"/>
+        </w:rPr>
+      </w:pPr>
+      <w:r>
+        <w:rPr>
+          <w:rFonts w:ascii="Tahoma" w:hAnsi="Tahoma" w:cs="Tahoma"/>
+          <w:b/>
+          <w:sz w:val="20"/>
+          <w:szCs w:val="20"/>
+        </w:rPr>
+        <w:t xml:space="preserve">Emergence of Private Supplementary Tutoring: </w:t>
+      </w:r>
+      <w:r>
+        <w:rPr>
+          <w:rFonts w:ascii="Tahoma" w:hAnsi="Tahoma" w:cs="Tahoma"/>
+          <w:sz w:val="20"/>
+          <w:szCs w:val="20"/>
+        </w:rPr>
+        <w:t>The paper sheds light on the growing importance of private tutoring as a significant aspect of the education system in Bangladesh.</w:t>
+      </w:r>
+    </w:p>
+    <w:p>
+      <w:pPr>
+        <w:jc w:val="both"/>
+        <w:rPr>
+          <w:rFonts w:ascii="Tahoma" w:hAnsi="Tahoma" w:cs="Tahoma"/>
+          <w:b/>
+          <w:sz w:val="20"/>
+          <w:szCs w:val="20"/>
+        </w:rPr>
+      </w:pPr>
+      <w:r>
+        <w:rPr>
+          <w:rFonts w:ascii="Tahoma" w:hAnsi="Tahoma" w:cs="Tahoma"/>
+          <w:b/>
+          <w:sz w:val="20"/>
+          <w:szCs w:val="20"/>
+        </w:rPr>
+        <w:t xml:space="preserve">Issues Explored: </w:t>
+      </w:r>
+      <w:r>
+        <w:rPr>
+          <w:rFonts w:ascii="Tahoma" w:hAnsi="Tahoma" w:cs="Tahoma"/>
+          <w:sz w:val="20"/>
+          <w:szCs w:val="20"/>
+        </w:rPr>
+        <w:t>The paper examines several key aspects of private tutoring, such as its prevalence, socioeconomic disparities among students accessing tutoring services, associated costs, and its impact on students' academic performance.</w:t>
+      </w:r>
+    </w:p>
+    <w:p>
+      <w:pPr>
+        <w:jc w:val="both"/>
+        <w:rPr>
+          <w:rFonts w:ascii="Tahoma" w:hAnsi="Tahoma" w:cs="Tahoma"/>
+          <w:b/>
+          <w:sz w:val="20"/>
+          <w:szCs w:val="20"/>
+        </w:rPr>
+      </w:pPr>
+      <w:r>
+        <w:rPr>
+          <w:rFonts w:ascii="Tahoma" w:hAnsi="Tahoma" w:cs="Tahoma"/>
+          <w:b/>
+          <w:sz w:val="20"/>
+          <w:szCs w:val="20"/>
+        </w:rPr>
+        <w:t xml:space="preserve">Data Sources: </w:t>
+      </w:r>
+      <w:r>
+        <w:rPr>
+          <w:rFonts w:ascii="Tahoma" w:hAnsi="Tahoma" w:cs="Tahoma"/>
+          <w:sz w:val="20"/>
+          <w:szCs w:val="20"/>
+        </w:rPr>
+        <w:t>The authors utilized data from Education Watch databases spanning seven years to support their analysis and findings.</w:t>
+      </w:r>
+    </w:p>
+    <w:p>
+      <w:pPr>
+        <w:jc w:val="both"/>
+        <w:rPr>
+          <w:rFonts w:ascii="Tahoma" w:hAnsi="Tahoma" w:cs="Tahoma"/>
+          <w:sz w:val="20"/>
+          <w:szCs w:val="20"/>
+        </w:rPr>
+      </w:pPr>
+      <w:r>
+        <w:rPr>
+          <w:rFonts w:ascii="Tahoma" w:hAnsi="Tahoma" w:cs="Tahoma"/>
+          <w:b/>
+          <w:sz w:val="20"/>
+          <w:szCs w:val="20"/>
+        </w:rPr>
+        <w:t xml:space="preserve">Importance of the Paper: </w:t>
+      </w:r>
+      <w:r>
+        <w:rPr>
+          <w:rFonts w:ascii="Tahoma" w:hAnsi="Tahoma" w:cs="Tahoma"/>
+          <w:sz w:val="20"/>
+          <w:szCs w:val="20"/>
+        </w:rPr>
+        <w:t>The paper underscores the importance of addressing private tutoring as a pressing issue within the education sector. It highlights the lack of attention given to this issue by policymakers, government statistical agencies, and the research community.</w:t>
+      </w:r>
+    </w:p>
+    <w:p>
+      <w:pPr>
+        <w:jc w:val="both"/>
+        <w:rPr>
+          <w:rFonts w:ascii="Tahoma" w:hAnsi="Tahoma" w:cs="Tahoma"/>
+          <w:sz w:val="20"/>
+          <w:szCs w:val="20"/>
+        </w:rPr>
+      </w:pPr>
+    </w:p>
+    <w:p>
+      <w:pPr>
+        <w:jc w:val="both"/>
+        <w:rPr>
+          <w:rFonts w:ascii="Tahoma" w:hAnsi="Tahoma" w:cs="Tahoma"/>
+          <w:b/>
+          <w:sz w:val="28"/>
+          <w:szCs w:val="28"/>
+        </w:rPr>
+      </w:pPr>
       <w:r>
         <w:rPr>
           <w:rFonts w:ascii="Tahoma" w:hAnsi="Tahoma" w:cs="Tahoma"/>
@@ -22,11 +250,369 @@
           <w:szCs w:val="32"/>
           <w:u w:val="single"/>
         </w:rPr>
-        <w:t>Paper 1</w:t>
-      </w:r>
-    </w:p>
-    <w:p>
-      <w:pPr>
+        <w:t xml:space="preserve">Paper </w:t>
+      </w:r>
+      <w:r>
+        <w:rPr>
+          <w:rFonts w:ascii="Tahoma" w:hAnsi="Tahoma" w:cs="Tahoma"/>
+          <w:b/>
+          <w:sz w:val="32"/>
+          <w:szCs w:val="32"/>
+          <w:u w:val="single"/>
+        </w:rPr>
+        <w:t>2</w:t>
+      </w:r>
+    </w:p>
+    <w:p>
+      <w:pPr>
+        <w:jc w:val="both"/>
+        <w:rPr>
+          <w:rFonts w:ascii="Tahoma" w:hAnsi="Tahoma" w:cs="Tahoma"/>
+          <w:sz w:val="20"/>
+          <w:szCs w:val="20"/>
+        </w:rPr>
+      </w:pPr>
+      <w:r>
+        <w:rPr>
+          <w:rFonts w:ascii="Tahoma" w:hAnsi="Tahoma" w:cs="Tahoma"/>
+          <w:b/>
+          <w:bCs/>
+          <w:sz w:val="20"/>
+          <w:szCs w:val="20"/>
+        </w:rPr>
+        <w:t xml:space="preserve">Paper Name: </w:t>
+      </w:r>
+      <w:r>
+        <w:rPr>
+          <w:rFonts w:ascii="Tahoma" w:hAnsi="Tahoma" w:cs="Tahoma"/>
+          <w:sz w:val="20"/>
+          <w:szCs w:val="20"/>
+        </w:rPr>
+        <w:t>The prospects of Online Tutoring in the Bangladeshi Market from</w:t>
+      </w:r>
+      <w:r>
+        <w:rPr>
+          <w:rFonts w:ascii="Tahoma" w:hAnsi="Tahoma" w:cs="Tahoma"/>
+          <w:sz w:val="20"/>
+          <w:szCs w:val="20"/>
+        </w:rPr>
+        <w:t xml:space="preserve"> the </w:t>
+      </w:r>
+      <w:r>
+        <w:rPr>
+          <w:rFonts w:ascii="Tahoma" w:hAnsi="Tahoma" w:cs="Tahoma"/>
+          <w:sz w:val="20"/>
+          <w:szCs w:val="20"/>
+        </w:rPr>
+        <w:t>perspective of Private Tutors</w:t>
+      </w:r>
+    </w:p>
+    <w:p>
+      <w:pPr>
+        <w:spacing w:after="0"/>
+        <w:jc w:val="both"/>
+        <w:rPr>
+          <w:rFonts w:ascii="Tahoma" w:hAnsi="Tahoma" w:cs="Tahoma"/>
+          <w:sz w:val="20"/>
+          <w:szCs w:val="20"/>
+        </w:rPr>
+      </w:pPr>
+      <w:r>
+        <w:rPr>
+          <w:rFonts w:ascii="Tahoma" w:hAnsi="Tahoma" w:cs="Tahoma"/>
+          <w:b/>
+          <w:bCs/>
+          <w:color w:val="000000"/>
+          <w:sz w:val="20"/>
+          <w:szCs w:val="20"/>
+        </w:rPr>
+        <w:t>Summary</w:t>
+      </w:r>
+      <w:r>
+        <w:rPr>
+          <w:rFonts w:ascii="Tahoma" w:hAnsi="Tahoma" w:cs="Tahoma"/>
+          <w:b/>
+          <w:bCs/>
+          <w:color w:val="000000"/>
+          <w:sz w:val="20"/>
+          <w:szCs w:val="20"/>
+        </w:rPr>
+        <w:t>: </w:t>
+      </w:r>
+    </w:p>
+    <w:p>
+      <w:pPr>
+        <w:jc w:val="both"/>
+        <w:rPr>
+          <w:rFonts w:ascii="Tahoma" w:hAnsi="Tahoma" w:cs="Tahoma"/>
+          <w:sz w:val="20"/>
+          <w:szCs w:val="20"/>
+        </w:rPr>
+      </w:pPr>
+      <w:r>
+        <w:rPr>
+          <w:rFonts w:ascii="Tahoma" w:hAnsi="Tahoma" w:cs="Tahoma"/>
+          <w:sz w:val="20"/>
+          <w:szCs w:val="20"/>
+        </w:rPr>
+        <w:t xml:space="preserve">This research aims to explore the online education market in Bangladesh, which is relatively untapped and considered a budding industry. Given the lack of precedent and the nascent stage of the EdTech sector in the country, understanding its scope is crucial. </w:t>
+      </w:r>
+    </w:p>
+    <w:p>
+      <w:pPr>
+        <w:spacing w:after="0"/>
+        <w:jc w:val="both"/>
+        <w:rPr>
+          <w:rFonts w:ascii="Tahoma" w:hAnsi="Tahoma" w:cs="Tahoma"/>
+          <w:b/>
+          <w:sz w:val="20"/>
+          <w:szCs w:val="20"/>
+        </w:rPr>
+      </w:pPr>
+      <w:r>
+        <w:rPr>
+          <w:rFonts w:ascii="Tahoma" w:hAnsi="Tahoma" w:cs="Tahoma"/>
+          <w:b/>
+          <w:sz w:val="20"/>
+          <w:szCs w:val="20"/>
+        </w:rPr>
+        <w:t>Limitations</w:t>
+      </w:r>
+      <w:r>
+        <w:rPr>
+          <w:rFonts w:ascii="Tahoma" w:hAnsi="Tahoma" w:cs="Tahoma"/>
+          <w:b/>
+          <w:sz w:val="20"/>
+          <w:szCs w:val="20"/>
+        </w:rPr>
+        <w:t>:</w:t>
+      </w:r>
+    </w:p>
+    <w:p>
+      <w:pPr>
+        <w:jc w:val="both"/>
+        <w:rPr>
+          <w:rFonts w:ascii="Tahoma" w:hAnsi="Tahoma" w:cs="Tahoma"/>
+          <w:sz w:val="20"/>
+          <w:szCs w:val="20"/>
+        </w:rPr>
+      </w:pPr>
+      <w:r>
+        <w:rPr>
+          <w:rFonts w:ascii="Tahoma" w:hAnsi="Tahoma" w:cs="Tahoma"/>
+          <w:sz w:val="20"/>
+          <w:szCs w:val="20"/>
+        </w:rPr>
+        <w:t>This paper</w:t>
+      </w:r>
+      <w:r>
+        <w:rPr>
+          <w:rFonts w:ascii="Tahoma" w:hAnsi="Tahoma" w:cs="Tahoma"/>
+          <w:sz w:val="20"/>
+          <w:szCs w:val="20"/>
+        </w:rPr>
+        <w:t xml:space="preserve"> faces limitations due to the novelty of the EdTech industry in the country, the company's recent establishment, and the beta-testing phase of the main product, WAVE. Limited secondary data and restricted access to primary data from the company hinder comprehensive analysis. Additionally, the COVID-19 pandemic disrupted communication and onsite activities, impacting the ability to gather information from parents and students using the platform.</w:t>
+      </w:r>
+    </w:p>
+    <w:p>
+      <w:pPr>
+        <w:spacing w:after="0"/>
+        <w:jc w:val="both"/>
+        <w:rPr>
+          <w:rFonts w:ascii="Tahoma" w:hAnsi="Tahoma" w:cs="Tahoma"/>
+          <w:b/>
+          <w:sz w:val="20"/>
+          <w:szCs w:val="20"/>
+        </w:rPr>
+      </w:pPr>
+      <w:r>
+        <w:rPr>
+          <w:rFonts w:ascii="Tahoma" w:hAnsi="Tahoma" w:cs="Tahoma"/>
+          <w:b/>
+          <w:sz w:val="20"/>
+          <w:szCs w:val="20"/>
+        </w:rPr>
+        <w:t>Solved and discussion:</w:t>
+      </w:r>
+    </w:p>
+    <w:p>
+      <w:pPr>
+        <w:spacing w:after="0"/>
+        <w:jc w:val="both"/>
+      </w:pPr>
+      <w:r>
+        <w:rPr>
+          <w:b/>
+        </w:rPr>
+        <w:t>Promising Market:</w:t>
+      </w:r>
+      <w:r>
+        <w:t xml:space="preserve"> The report highlights a favorable market outlook for online education and the emerging EdTech sector in </w:t>
+      </w:r>
+      <w:r>
+        <w:t>Dhaka, Bangladesh.</w:t>
+      </w:r>
+    </w:p>
+    <w:p>
+      <w:pPr>
+        <w:spacing w:after="0"/>
+        <w:jc w:val="both"/>
+      </w:pPr>
+      <w:r>
+        <w:rPr>
+          <w:b/>
+        </w:rPr>
+        <w:t>Technological Adoption:</w:t>
+      </w:r>
+      <w:r>
+        <w:t xml:space="preserve"> Increasing technology adoption and internet access contribute to the growth potential of the online education market.</w:t>
+      </w:r>
+    </w:p>
+    <w:p>
+      <w:pPr>
+        <w:jc w:val="both"/>
+      </w:pPr>
+    </w:p>
+    <w:p>
+      <w:pPr>
+        <w:spacing w:after="0"/>
+        <w:jc w:val="both"/>
+      </w:pPr>
+      <w:r>
+        <w:rPr>
+          <w:b/>
+        </w:rPr>
+        <w:t>WAVE Platform:</w:t>
+      </w:r>
+      <w:r>
+        <w:t xml:space="preserve"> Yoda's WAVE platform demonstrates potential to provide online classes, even in</w:t>
+      </w:r>
+      <w:r>
+        <w:t xml:space="preserve"> remote areas of Bangladesh.</w:t>
+      </w:r>
+    </w:p>
+    <w:p>
+      <w:pPr>
+        <w:spacing w:after="0"/>
+        <w:jc w:val="both"/>
+      </w:pPr>
+      <w:r>
+        <w:rPr>
+          <w:b/>
+        </w:rPr>
+        <w:lastRenderedPageBreak/>
+        <w:t>Survey Results:</w:t>
+      </w:r>
+      <w:r>
+        <w:t xml:space="preserve"> Survey findings indicate strong interest and readiness among respondents, with 90% acknowledging th</w:t>
+      </w:r>
+      <w:r>
+        <w:t>e usefulness of the technology.</w:t>
+      </w:r>
+    </w:p>
+    <w:p>
+      <w:pPr>
+        <w:spacing w:after="0"/>
+        <w:jc w:val="both"/>
+      </w:pPr>
+      <w:r>
+        <w:rPr>
+          <w:b/>
+        </w:rPr>
+        <w:t>Parental Investment:</w:t>
+      </w:r>
+      <w:r>
+        <w:t xml:space="preserve"> With parents increasingly willing to invest in education, the estimated market size is proje</w:t>
+      </w:r>
+      <w:r>
+        <w:t>cted to reach USD 1.45 billion.</w:t>
+      </w:r>
+    </w:p>
+    <w:p>
+      <w:pPr>
+        <w:spacing w:after="0"/>
+        <w:jc w:val="both"/>
+      </w:pPr>
+      <w:r>
+        <w:rPr>
+          <w:b/>
+        </w:rPr>
+        <w:t>Regional Growth</w:t>
+      </w:r>
+      <w:r>
+        <w:t>: Significant growth is anticipated in the Asia Pacific region, presenting opportunities for expansion.</w:t>
+      </w:r>
+    </w:p>
+    <w:p>
+      <w:pPr>
+        <w:spacing w:after="0"/>
+        <w:jc w:val="both"/>
+      </w:pPr>
+      <w:r>
+        <w:rPr>
+          <w:b/>
+        </w:rPr>
+        <w:t>Competitive Landscape:</w:t>
+      </w:r>
+      <w:r>
+        <w:t xml:space="preserve"> Local and foreign competitors like Byju's and Vedantu pose challenges due to their resources and capacity to exp</w:t>
+      </w:r>
+      <w:r>
+        <w:t>and into neighboring countries.</w:t>
+      </w:r>
+    </w:p>
+    <w:p>
+      <w:pPr>
+        <w:jc w:val="both"/>
+      </w:pPr>
+      <w:r>
+        <w:rPr>
+          <w:b/>
+        </w:rPr>
+        <w:t>Digitization:</w:t>
+      </w:r>
+      <w:r>
+        <w:t xml:space="preserve"> Despite challenges, Bangladesh is at the forefront of digitization, offering lucrative opportunities for startups in the EdTech sector.</w:t>
+      </w:r>
+    </w:p>
+    <w:p>
+      <w:pPr>
+        <w:spacing w:after="0"/>
+        <w:jc w:val="both"/>
+        <w:rPr>
+          <w:rFonts w:ascii="Tahoma" w:hAnsi="Tahoma" w:cs="Tahoma"/>
+          <w:b/>
+          <w:sz w:val="24"/>
+        </w:rPr>
+      </w:pPr>
+      <w:r>
+        <w:rPr>
+          <w:rFonts w:ascii="Tahoma" w:hAnsi="Tahoma" w:cs="Tahoma"/>
+          <w:b/>
+          <w:sz w:val="24"/>
+        </w:rPr>
+        <w:t>Recommendations</w:t>
+      </w:r>
+      <w:r>
+        <w:rPr>
+          <w:rFonts w:ascii="Tahoma" w:hAnsi="Tahoma" w:cs="Tahoma"/>
+          <w:b/>
+          <w:sz w:val="24"/>
+        </w:rPr>
+        <w:t>:</w:t>
+      </w:r>
+    </w:p>
+    <w:p>
+      <w:pPr>
+        <w:jc w:val="both"/>
+      </w:pPr>
+      <w:r>
+        <w:t>The report was hindered by COVID-19 restrictions, limiting access to resources such as onsite guidance, parent/student feedback, and diverse tutor participation. Consequently, only a small number of independent private home tutors participated in the survey. Future market research should aim for a more extensive and diverse respondent pool to gain a comprehensive understanding of the market.</w:t>
+      </w:r>
+    </w:p>
+    <w:p>
+      <w:pPr>
+        <w:jc w:val="both"/>
         <w:rPr>
           <w:rFonts w:ascii="Tahoma" w:hAnsi="Tahoma" w:cs="Tahoma"/>
           <w:b/>
@@ -38,108 +624,74 @@
         <w:rPr>
           <w:rFonts w:ascii="Tahoma" w:hAnsi="Tahoma" w:cs="Tahoma"/>
           <w:b/>
-          <w:sz w:val="28"/>
-          <w:szCs w:val="28"/>
-        </w:rPr>
-        <w:t>Author:</w:t>
-      </w:r>
-    </w:p>
-    <w:p>
-      <w:pPr>
-        <w:rPr>
-          <w:rFonts w:ascii="Tahoma" w:hAnsi="Tahoma" w:cs="Tahoma"/>
-          <w:b/>
-          <w:sz w:val="28"/>
-          <w:szCs w:val="28"/>
-        </w:rPr>
-      </w:pPr>
-      <w:r>
-        <w:rPr>
-          <w:rFonts w:ascii="Tahoma" w:hAnsi="Tahoma" w:cs="Tahoma"/>
-          <w:b/>
-          <w:sz w:val="28"/>
-          <w:szCs w:val="28"/>
-        </w:rPr>
-        <w:t>Year:</w:t>
-      </w:r>
-    </w:p>
-    <w:p>
-      <w:pPr>
-        <w:rPr>
-          <w:rFonts w:ascii="Tahoma" w:hAnsi="Tahoma" w:cs="Tahoma"/>
-          <w:b/>
-          <w:sz w:val="28"/>
-          <w:szCs w:val="28"/>
-        </w:rPr>
-      </w:pPr>
-      <w:r>
-        <w:rPr>
-          <w:rFonts w:ascii="Tahoma" w:hAnsi="Tahoma" w:cs="Tahoma"/>
-          <w:b/>
-          <w:sz w:val="28"/>
-          <w:szCs w:val="28"/>
-        </w:rPr>
-        <w:t>Proposed On:</w:t>
-      </w:r>
-    </w:p>
-    <w:p>
-      <w:pPr>
-        <w:rPr>
-          <w:rFonts w:ascii="Tahoma" w:hAnsi="Tahoma" w:cs="Tahoma"/>
-          <w:b/>
-          <w:sz w:val="28"/>
-          <w:szCs w:val="28"/>
-        </w:rPr>
-      </w:pPr>
-      <w:r>
-        <w:rPr>
-          <w:rFonts w:ascii="Tahoma" w:hAnsi="Tahoma" w:cs="Tahoma"/>
-          <w:b/>
-          <w:sz w:val="28"/>
-          <w:szCs w:val="28"/>
-        </w:rPr>
-        <w:t>Solved:</w:t>
-      </w:r>
-    </w:p>
-    <w:p>
-      <w:pPr>
-        <w:rPr>
-          <w:rFonts w:ascii="Tahoma" w:hAnsi="Tahoma" w:cs="Tahoma"/>
-          <w:b/>
-          <w:sz w:val="28"/>
-          <w:szCs w:val="28"/>
-        </w:rPr>
-      </w:pPr>
-      <w:r>
-        <w:rPr>
-          <w:rFonts w:ascii="Tahoma" w:hAnsi="Tahoma" w:cs="Tahoma"/>
-          <w:b/>
-          <w:sz w:val="28"/>
-          <w:szCs w:val="28"/>
-        </w:rPr>
-        <w:t>Limitations:</w:t>
-      </w:r>
-    </w:p>
-    <w:p>
-      <w:pPr>
-        <w:rPr>
-          <w:rFonts w:ascii="Tahoma" w:hAnsi="Tahoma" w:cs="Tahoma"/>
-          <w:b/>
-          <w:sz w:val="28"/>
-          <w:szCs w:val="28"/>
-        </w:rPr>
-      </w:pPr>
-      <w:r>
-        <w:rPr>
-          <w:rFonts w:ascii="Tahoma" w:hAnsi="Tahoma" w:cs="Tahoma"/>
-          <w:b/>
-          <w:sz w:val="28"/>
-          <w:szCs w:val="28"/>
-        </w:rPr>
-        <w:t>Future Plan:</w:t>
-      </w:r>
-    </w:p>
-    <w:p/>
+          <w:sz w:val="32"/>
+          <w:szCs w:val="32"/>
+          <w:u w:val="single"/>
+        </w:rPr>
+        <w:t xml:space="preserve">Paper </w:t>
+      </w:r>
+      <w:r>
+        <w:rPr>
+          <w:rFonts w:ascii="Tahoma" w:hAnsi="Tahoma" w:cs="Tahoma"/>
+          <w:b/>
+          <w:sz w:val="32"/>
+          <w:szCs w:val="32"/>
+          <w:u w:val="single"/>
+        </w:rPr>
+        <w:t>3</w:t>
+      </w:r>
+      <w:bookmarkStart w:id="0" w:name="_GoBack"/>
+      <w:bookmarkEnd w:id="0"/>
+    </w:p>
+    <w:p>
+      <w:pPr>
+        <w:jc w:val="both"/>
+        <w:rPr>
+          <w:rFonts w:ascii="Tahoma" w:hAnsi="Tahoma" w:cs="Tahoma"/>
+          <w:sz w:val="20"/>
+          <w:szCs w:val="20"/>
+        </w:rPr>
+      </w:pPr>
+      <w:r>
+        <w:rPr>
+          <w:rFonts w:ascii="Tahoma" w:hAnsi="Tahoma" w:cs="Tahoma"/>
+          <w:b/>
+          <w:bCs/>
+          <w:sz w:val="20"/>
+          <w:szCs w:val="20"/>
+        </w:rPr>
+        <w:t xml:space="preserve">Paper Name: </w:t>
+      </w:r>
+      <w:r>
+        <w:rPr>
+          <w:rFonts w:ascii="Tahoma" w:hAnsi="Tahoma" w:cs="Tahoma"/>
+          <w:sz w:val="20"/>
+          <w:szCs w:val="20"/>
+        </w:rPr>
+        <w:t>The prospects of Online Tutoring in the Bangladeshi Market from</w:t>
+      </w:r>
+      <w:r>
+        <w:rPr>
+          <w:rFonts w:ascii="Tahoma" w:hAnsi="Tahoma" w:cs="Tahoma"/>
+          <w:sz w:val="20"/>
+          <w:szCs w:val="20"/>
+        </w:rPr>
+        <w:t xml:space="preserve"> the </w:t>
+      </w:r>
+      <w:r>
+        <w:rPr>
+          <w:rFonts w:ascii="Tahoma" w:hAnsi="Tahoma" w:cs="Tahoma"/>
+          <w:sz w:val="20"/>
+          <w:szCs w:val="20"/>
+        </w:rPr>
+        <w:t>perspective of Private Tutors</w:t>
+      </w:r>
+    </w:p>
+    <w:p>
+      <w:pPr>
+        <w:jc w:val="both"/>
+      </w:pPr>
+    </w:p>
     <w:sectPr>
       <w:pgSz w:w="12240" w:h="15840"/>
       <w:pgMar w:top="1440" w:right="1440" w:bottom="1440" w:left="1440" w:header="720" w:footer="720" w:gutter="0"/>
@@ -148,6 +700,619 @@
     </w:sectPr>
   </w:body>
 </w:document>
+</file>
+
+<file path=word/numbering.xml><?xml version="1.0" encoding="utf-8"?>
+<w:numbering xmlns:wpc="http://schemas.microsoft.com/office/word/2010/wordprocessingCanvas" xmlns:mc="http://schemas.openxmlformats.org/markup-compatibility/2006" xmlns:o="urn:schemas-microsoft-com:office:office" xmlns:r="http://schemas.openxmlformats.org/officeDocument/2006/relationships" xmlns:m="http://schemas.openxmlformats.org/officeDocument/2006/math" xmlns:v="urn:schemas-microsoft-com:vml" xmlns:wp14="http://schemas.microsoft.com/office/word/2010/wordprocessingDrawing" xmlns:wp="http://schemas.openxmlformats.org/drawingml/2006/wordprocessingDrawing" xmlns:w10="urn:schemas-microsoft-com:office:word" xmlns:w="http://schemas.openxmlformats.org/wordprocessingml/2006/main" xmlns:w14="http://schemas.microsoft.com/office/word/2010/wordml" xmlns:w15="http://schemas.microsoft.com/office/word/2012/wordml" xmlns:wpg="http://schemas.microsoft.com/office/word/2010/wordprocessingGroup" xmlns:wpi="http://schemas.microsoft.com/office/word/2010/wordprocessingInk" xmlns:wne="http://schemas.microsoft.com/office/word/2006/wordml" xmlns:wps="http://schemas.microsoft.com/office/word/2010/wordprocessingShape" mc:Ignorable="w14 w15 wp14">
+  <w:abstractNum w:abstractNumId="0">
+    <w:nsid w:val="0CC926AC"/>
+    <w:multiLevelType w:val="multilevel"/>
+    <w:tmpl w:val="7C6A9594"/>
+    <w:lvl w:ilvl="0">
+      <w:start w:val="1"/>
+      <w:numFmt w:val="bullet"/>
+      <w:lvlText w:val=""/>
+      <w:lvlJc w:val="left"/>
+      <w:pPr>
+        <w:tabs>
+          <w:tab w:val="num" w:pos="720"/>
+        </w:tabs>
+        <w:ind w:left="720" w:hanging="360"/>
+      </w:pPr>
+      <w:rPr>
+        <w:rFonts w:ascii="Symbol" w:hAnsi="Symbol" w:hint="default"/>
+        <w:sz w:val="20"/>
+      </w:rPr>
+    </w:lvl>
+    <w:lvl w:ilvl="1" w:tentative="1">
+      <w:start w:val="1"/>
+      <w:numFmt w:val="bullet"/>
+      <w:lvlText w:val="o"/>
+      <w:lvlJc w:val="left"/>
+      <w:pPr>
+        <w:tabs>
+          <w:tab w:val="num" w:pos="1440"/>
+        </w:tabs>
+        <w:ind w:left="1440" w:hanging="360"/>
+      </w:pPr>
+      <w:rPr>
+        <w:rFonts w:ascii="Courier New" w:hAnsi="Courier New" w:hint="default"/>
+        <w:sz w:val="20"/>
+      </w:rPr>
+    </w:lvl>
+    <w:lvl w:ilvl="2" w:tentative="1">
+      <w:start w:val="1"/>
+      <w:numFmt w:val="bullet"/>
+      <w:lvlText w:val=""/>
+      <w:lvlJc w:val="left"/>
+      <w:pPr>
+        <w:tabs>
+          <w:tab w:val="num" w:pos="2160"/>
+        </w:tabs>
+        <w:ind w:left="2160" w:hanging="360"/>
+      </w:pPr>
+      <w:rPr>
+        <w:rFonts w:ascii="Wingdings" w:hAnsi="Wingdings" w:hint="default"/>
+        <w:sz w:val="20"/>
+      </w:rPr>
+    </w:lvl>
+    <w:lvl w:ilvl="3" w:tentative="1">
+      <w:start w:val="1"/>
+      <w:numFmt w:val="bullet"/>
+      <w:lvlText w:val=""/>
+      <w:lvlJc w:val="left"/>
+      <w:pPr>
+        <w:tabs>
+          <w:tab w:val="num" w:pos="2880"/>
+        </w:tabs>
+        <w:ind w:left="2880" w:hanging="360"/>
+      </w:pPr>
+      <w:rPr>
+        <w:rFonts w:ascii="Wingdings" w:hAnsi="Wingdings" w:hint="default"/>
+        <w:sz w:val="20"/>
+      </w:rPr>
+    </w:lvl>
+    <w:lvl w:ilvl="4" w:tentative="1">
+      <w:start w:val="1"/>
+      <w:numFmt w:val="bullet"/>
+      <w:lvlText w:val=""/>
+      <w:lvlJc w:val="left"/>
+      <w:pPr>
+        <w:tabs>
+          <w:tab w:val="num" w:pos="3600"/>
+        </w:tabs>
+        <w:ind w:left="3600" w:hanging="360"/>
+      </w:pPr>
+      <w:rPr>
+        <w:rFonts w:ascii="Wingdings" w:hAnsi="Wingdings" w:hint="default"/>
+        <w:sz w:val="20"/>
+      </w:rPr>
+    </w:lvl>
+    <w:lvl w:ilvl="5" w:tentative="1">
+      <w:start w:val="1"/>
+      <w:numFmt w:val="bullet"/>
+      <w:lvlText w:val=""/>
+      <w:lvlJc w:val="left"/>
+      <w:pPr>
+        <w:tabs>
+          <w:tab w:val="num" w:pos="4320"/>
+        </w:tabs>
+        <w:ind w:left="4320" w:hanging="360"/>
+      </w:pPr>
+      <w:rPr>
+        <w:rFonts w:ascii="Wingdings" w:hAnsi="Wingdings" w:hint="default"/>
+        <w:sz w:val="20"/>
+      </w:rPr>
+    </w:lvl>
+    <w:lvl w:ilvl="6" w:tentative="1">
+      <w:start w:val="1"/>
+      <w:numFmt w:val="bullet"/>
+      <w:lvlText w:val=""/>
+      <w:lvlJc w:val="left"/>
+      <w:pPr>
+        <w:tabs>
+          <w:tab w:val="num" w:pos="5040"/>
+        </w:tabs>
+        <w:ind w:left="5040" w:hanging="360"/>
+      </w:pPr>
+      <w:rPr>
+        <w:rFonts w:ascii="Wingdings" w:hAnsi="Wingdings" w:hint="default"/>
+        <w:sz w:val="20"/>
+      </w:rPr>
+    </w:lvl>
+    <w:lvl w:ilvl="7" w:tentative="1">
+      <w:start w:val="1"/>
+      <w:numFmt w:val="bullet"/>
+      <w:lvlText w:val=""/>
+      <w:lvlJc w:val="left"/>
+      <w:pPr>
+        <w:tabs>
+          <w:tab w:val="num" w:pos="5760"/>
+        </w:tabs>
+        <w:ind w:left="5760" w:hanging="360"/>
+      </w:pPr>
+      <w:rPr>
+        <w:rFonts w:ascii="Wingdings" w:hAnsi="Wingdings" w:hint="default"/>
+        <w:sz w:val="20"/>
+      </w:rPr>
+    </w:lvl>
+    <w:lvl w:ilvl="8" w:tentative="1">
+      <w:start w:val="1"/>
+      <w:numFmt w:val="bullet"/>
+      <w:lvlText w:val=""/>
+      <w:lvlJc w:val="left"/>
+      <w:pPr>
+        <w:tabs>
+          <w:tab w:val="num" w:pos="6480"/>
+        </w:tabs>
+        <w:ind w:left="6480" w:hanging="360"/>
+      </w:pPr>
+      <w:rPr>
+        <w:rFonts w:ascii="Wingdings" w:hAnsi="Wingdings" w:hint="default"/>
+        <w:sz w:val="20"/>
+      </w:rPr>
+    </w:lvl>
+  </w:abstractNum>
+  <w:abstractNum w:abstractNumId="1">
+    <w:nsid w:val="33BB44D8"/>
+    <w:multiLevelType w:val="multilevel"/>
+    <w:tmpl w:val="C884F282"/>
+    <w:lvl w:ilvl="0">
+      <w:start w:val="1"/>
+      <w:numFmt w:val="bullet"/>
+      <w:lvlText w:val=""/>
+      <w:lvlJc w:val="left"/>
+      <w:pPr>
+        <w:tabs>
+          <w:tab w:val="num" w:pos="720"/>
+        </w:tabs>
+        <w:ind w:left="720" w:hanging="360"/>
+      </w:pPr>
+      <w:rPr>
+        <w:rFonts w:ascii="Symbol" w:hAnsi="Symbol" w:hint="default"/>
+        <w:sz w:val="20"/>
+      </w:rPr>
+    </w:lvl>
+    <w:lvl w:ilvl="1" w:tentative="1">
+      <w:start w:val="1"/>
+      <w:numFmt w:val="bullet"/>
+      <w:lvlText w:val="o"/>
+      <w:lvlJc w:val="left"/>
+      <w:pPr>
+        <w:tabs>
+          <w:tab w:val="num" w:pos="1440"/>
+        </w:tabs>
+        <w:ind w:left="1440" w:hanging="360"/>
+      </w:pPr>
+      <w:rPr>
+        <w:rFonts w:ascii="Courier New" w:hAnsi="Courier New" w:hint="default"/>
+        <w:sz w:val="20"/>
+      </w:rPr>
+    </w:lvl>
+    <w:lvl w:ilvl="2" w:tentative="1">
+      <w:start w:val="1"/>
+      <w:numFmt w:val="bullet"/>
+      <w:lvlText w:val=""/>
+      <w:lvlJc w:val="left"/>
+      <w:pPr>
+        <w:tabs>
+          <w:tab w:val="num" w:pos="2160"/>
+        </w:tabs>
+        <w:ind w:left="2160" w:hanging="360"/>
+      </w:pPr>
+      <w:rPr>
+        <w:rFonts w:ascii="Wingdings" w:hAnsi="Wingdings" w:hint="default"/>
+        <w:sz w:val="20"/>
+      </w:rPr>
+    </w:lvl>
+    <w:lvl w:ilvl="3" w:tentative="1">
+      <w:start w:val="1"/>
+      <w:numFmt w:val="bullet"/>
+      <w:lvlText w:val=""/>
+      <w:lvlJc w:val="left"/>
+      <w:pPr>
+        <w:tabs>
+          <w:tab w:val="num" w:pos="2880"/>
+        </w:tabs>
+        <w:ind w:left="2880" w:hanging="360"/>
+      </w:pPr>
+      <w:rPr>
+        <w:rFonts w:ascii="Wingdings" w:hAnsi="Wingdings" w:hint="default"/>
+        <w:sz w:val="20"/>
+      </w:rPr>
+    </w:lvl>
+    <w:lvl w:ilvl="4" w:tentative="1">
+      <w:start w:val="1"/>
+      <w:numFmt w:val="bullet"/>
+      <w:lvlText w:val=""/>
+      <w:lvlJc w:val="left"/>
+      <w:pPr>
+        <w:tabs>
+          <w:tab w:val="num" w:pos="3600"/>
+        </w:tabs>
+        <w:ind w:left="3600" w:hanging="360"/>
+      </w:pPr>
+      <w:rPr>
+        <w:rFonts w:ascii="Wingdings" w:hAnsi="Wingdings" w:hint="default"/>
+        <w:sz w:val="20"/>
+      </w:rPr>
+    </w:lvl>
+    <w:lvl w:ilvl="5" w:tentative="1">
+      <w:start w:val="1"/>
+      <w:numFmt w:val="bullet"/>
+      <w:lvlText w:val=""/>
+      <w:lvlJc w:val="left"/>
+      <w:pPr>
+        <w:tabs>
+          <w:tab w:val="num" w:pos="4320"/>
+        </w:tabs>
+        <w:ind w:left="4320" w:hanging="360"/>
+      </w:pPr>
+      <w:rPr>
+        <w:rFonts w:ascii="Wingdings" w:hAnsi="Wingdings" w:hint="default"/>
+        <w:sz w:val="20"/>
+      </w:rPr>
+    </w:lvl>
+    <w:lvl w:ilvl="6" w:tentative="1">
+      <w:start w:val="1"/>
+      <w:numFmt w:val="bullet"/>
+      <w:lvlText w:val=""/>
+      <w:lvlJc w:val="left"/>
+      <w:pPr>
+        <w:tabs>
+          <w:tab w:val="num" w:pos="5040"/>
+        </w:tabs>
+        <w:ind w:left="5040" w:hanging="360"/>
+      </w:pPr>
+      <w:rPr>
+        <w:rFonts w:ascii="Wingdings" w:hAnsi="Wingdings" w:hint="default"/>
+        <w:sz w:val="20"/>
+      </w:rPr>
+    </w:lvl>
+    <w:lvl w:ilvl="7" w:tentative="1">
+      <w:start w:val="1"/>
+      <w:numFmt w:val="bullet"/>
+      <w:lvlText w:val=""/>
+      <w:lvlJc w:val="left"/>
+      <w:pPr>
+        <w:tabs>
+          <w:tab w:val="num" w:pos="5760"/>
+        </w:tabs>
+        <w:ind w:left="5760" w:hanging="360"/>
+      </w:pPr>
+      <w:rPr>
+        <w:rFonts w:ascii="Wingdings" w:hAnsi="Wingdings" w:hint="default"/>
+        <w:sz w:val="20"/>
+      </w:rPr>
+    </w:lvl>
+    <w:lvl w:ilvl="8" w:tentative="1">
+      <w:start w:val="1"/>
+      <w:numFmt w:val="bullet"/>
+      <w:lvlText w:val=""/>
+      <w:lvlJc w:val="left"/>
+      <w:pPr>
+        <w:tabs>
+          <w:tab w:val="num" w:pos="6480"/>
+        </w:tabs>
+        <w:ind w:left="6480" w:hanging="360"/>
+      </w:pPr>
+      <w:rPr>
+        <w:rFonts w:ascii="Wingdings" w:hAnsi="Wingdings" w:hint="default"/>
+        <w:sz w:val="20"/>
+      </w:rPr>
+    </w:lvl>
+  </w:abstractNum>
+  <w:abstractNum w:abstractNumId="2">
+    <w:nsid w:val="4EA9604F"/>
+    <w:multiLevelType w:val="multilevel"/>
+    <w:tmpl w:val="E7A8A8A8"/>
+    <w:lvl w:ilvl="0">
+      <w:start w:val="1"/>
+      <w:numFmt w:val="bullet"/>
+      <w:lvlText w:val=""/>
+      <w:lvlJc w:val="left"/>
+      <w:pPr>
+        <w:tabs>
+          <w:tab w:val="num" w:pos="720"/>
+        </w:tabs>
+        <w:ind w:left="720" w:hanging="360"/>
+      </w:pPr>
+      <w:rPr>
+        <w:rFonts w:ascii="Symbol" w:hAnsi="Symbol" w:hint="default"/>
+        <w:sz w:val="20"/>
+      </w:rPr>
+    </w:lvl>
+    <w:lvl w:ilvl="1" w:tentative="1">
+      <w:start w:val="1"/>
+      <w:numFmt w:val="bullet"/>
+      <w:lvlText w:val="o"/>
+      <w:lvlJc w:val="left"/>
+      <w:pPr>
+        <w:tabs>
+          <w:tab w:val="num" w:pos="1440"/>
+        </w:tabs>
+        <w:ind w:left="1440" w:hanging="360"/>
+      </w:pPr>
+      <w:rPr>
+        <w:rFonts w:ascii="Courier New" w:hAnsi="Courier New" w:hint="default"/>
+        <w:sz w:val="20"/>
+      </w:rPr>
+    </w:lvl>
+    <w:lvl w:ilvl="2" w:tentative="1">
+      <w:start w:val="1"/>
+      <w:numFmt w:val="bullet"/>
+      <w:lvlText w:val=""/>
+      <w:lvlJc w:val="left"/>
+      <w:pPr>
+        <w:tabs>
+          <w:tab w:val="num" w:pos="2160"/>
+        </w:tabs>
+        <w:ind w:left="2160" w:hanging="360"/>
+      </w:pPr>
+      <w:rPr>
+        <w:rFonts w:ascii="Wingdings" w:hAnsi="Wingdings" w:hint="default"/>
+        <w:sz w:val="20"/>
+      </w:rPr>
+    </w:lvl>
+    <w:lvl w:ilvl="3" w:tentative="1">
+      <w:start w:val="1"/>
+      <w:numFmt w:val="bullet"/>
+      <w:lvlText w:val=""/>
+      <w:lvlJc w:val="left"/>
+      <w:pPr>
+        <w:tabs>
+          <w:tab w:val="num" w:pos="2880"/>
+        </w:tabs>
+        <w:ind w:left="2880" w:hanging="360"/>
+      </w:pPr>
+      <w:rPr>
+        <w:rFonts w:ascii="Wingdings" w:hAnsi="Wingdings" w:hint="default"/>
+        <w:sz w:val="20"/>
+      </w:rPr>
+    </w:lvl>
+    <w:lvl w:ilvl="4" w:tentative="1">
+      <w:start w:val="1"/>
+      <w:numFmt w:val="bullet"/>
+      <w:lvlText w:val=""/>
+      <w:lvlJc w:val="left"/>
+      <w:pPr>
+        <w:tabs>
+          <w:tab w:val="num" w:pos="3600"/>
+        </w:tabs>
+        <w:ind w:left="3600" w:hanging="360"/>
+      </w:pPr>
+      <w:rPr>
+        <w:rFonts w:ascii="Wingdings" w:hAnsi="Wingdings" w:hint="default"/>
+        <w:sz w:val="20"/>
+      </w:rPr>
+    </w:lvl>
+    <w:lvl w:ilvl="5" w:tentative="1">
+      <w:start w:val="1"/>
+      <w:numFmt w:val="bullet"/>
+      <w:lvlText w:val=""/>
+      <w:lvlJc w:val="left"/>
+      <w:pPr>
+        <w:tabs>
+          <w:tab w:val="num" w:pos="4320"/>
+        </w:tabs>
+        <w:ind w:left="4320" w:hanging="360"/>
+      </w:pPr>
+      <w:rPr>
+        <w:rFonts w:ascii="Wingdings" w:hAnsi="Wingdings" w:hint="default"/>
+        <w:sz w:val="20"/>
+      </w:rPr>
+    </w:lvl>
+    <w:lvl w:ilvl="6" w:tentative="1">
+      <w:start w:val="1"/>
+      <w:numFmt w:val="bullet"/>
+      <w:lvlText w:val=""/>
+      <w:lvlJc w:val="left"/>
+      <w:pPr>
+        <w:tabs>
+          <w:tab w:val="num" w:pos="5040"/>
+        </w:tabs>
+        <w:ind w:left="5040" w:hanging="360"/>
+      </w:pPr>
+      <w:rPr>
+        <w:rFonts w:ascii="Wingdings" w:hAnsi="Wingdings" w:hint="default"/>
+        <w:sz w:val="20"/>
+      </w:rPr>
+    </w:lvl>
+    <w:lvl w:ilvl="7" w:tentative="1">
+      <w:start w:val="1"/>
+      <w:numFmt w:val="bullet"/>
+      <w:lvlText w:val=""/>
+      <w:lvlJc w:val="left"/>
+      <w:pPr>
+        <w:tabs>
+          <w:tab w:val="num" w:pos="5760"/>
+        </w:tabs>
+        <w:ind w:left="5760" w:hanging="360"/>
+      </w:pPr>
+      <w:rPr>
+        <w:rFonts w:ascii="Wingdings" w:hAnsi="Wingdings" w:hint="default"/>
+        <w:sz w:val="20"/>
+      </w:rPr>
+    </w:lvl>
+    <w:lvl w:ilvl="8" w:tentative="1">
+      <w:start w:val="1"/>
+      <w:numFmt w:val="bullet"/>
+      <w:lvlText w:val=""/>
+      <w:lvlJc w:val="left"/>
+      <w:pPr>
+        <w:tabs>
+          <w:tab w:val="num" w:pos="6480"/>
+        </w:tabs>
+        <w:ind w:left="6480" w:hanging="360"/>
+      </w:pPr>
+      <w:rPr>
+        <w:rFonts w:ascii="Wingdings" w:hAnsi="Wingdings" w:hint="default"/>
+        <w:sz w:val="20"/>
+      </w:rPr>
+    </w:lvl>
+  </w:abstractNum>
+  <w:abstractNum w:abstractNumId="3">
+    <w:nsid w:val="52137B3A"/>
+    <w:multiLevelType w:val="multilevel"/>
+    <w:tmpl w:val="46326D30"/>
+    <w:lvl w:ilvl="0">
+      <w:start w:val="1"/>
+      <w:numFmt w:val="bullet"/>
+      <w:lvlText w:val=""/>
+      <w:lvlJc w:val="left"/>
+      <w:pPr>
+        <w:tabs>
+          <w:tab w:val="num" w:pos="720"/>
+        </w:tabs>
+        <w:ind w:left="720" w:hanging="360"/>
+      </w:pPr>
+      <w:rPr>
+        <w:rFonts w:ascii="Symbol" w:hAnsi="Symbol" w:hint="default"/>
+        <w:sz w:val="20"/>
+      </w:rPr>
+    </w:lvl>
+    <w:lvl w:ilvl="1" w:tentative="1">
+      <w:start w:val="1"/>
+      <w:numFmt w:val="bullet"/>
+      <w:lvlText w:val="o"/>
+      <w:lvlJc w:val="left"/>
+      <w:pPr>
+        <w:tabs>
+          <w:tab w:val="num" w:pos="1440"/>
+        </w:tabs>
+        <w:ind w:left="1440" w:hanging="360"/>
+      </w:pPr>
+      <w:rPr>
+        <w:rFonts w:ascii="Courier New" w:hAnsi="Courier New" w:hint="default"/>
+        <w:sz w:val="20"/>
+      </w:rPr>
+    </w:lvl>
+    <w:lvl w:ilvl="2" w:tentative="1">
+      <w:start w:val="1"/>
+      <w:numFmt w:val="bullet"/>
+      <w:lvlText w:val=""/>
+      <w:lvlJc w:val="left"/>
+      <w:pPr>
+        <w:tabs>
+          <w:tab w:val="num" w:pos="2160"/>
+        </w:tabs>
+        <w:ind w:left="2160" w:hanging="360"/>
+      </w:pPr>
+      <w:rPr>
+        <w:rFonts w:ascii="Wingdings" w:hAnsi="Wingdings" w:hint="default"/>
+        <w:sz w:val="20"/>
+      </w:rPr>
+    </w:lvl>
+    <w:lvl w:ilvl="3" w:tentative="1">
+      <w:start w:val="1"/>
+      <w:numFmt w:val="bullet"/>
+      <w:lvlText w:val=""/>
+      <w:lvlJc w:val="left"/>
+      <w:pPr>
+        <w:tabs>
+          <w:tab w:val="num" w:pos="2880"/>
+        </w:tabs>
+        <w:ind w:left="2880" w:hanging="360"/>
+      </w:pPr>
+      <w:rPr>
+        <w:rFonts w:ascii="Wingdings" w:hAnsi="Wingdings" w:hint="default"/>
+        <w:sz w:val="20"/>
+      </w:rPr>
+    </w:lvl>
+    <w:lvl w:ilvl="4" w:tentative="1">
+      <w:start w:val="1"/>
+      <w:numFmt w:val="bullet"/>
+      <w:lvlText w:val=""/>
+      <w:lvlJc w:val="left"/>
+      <w:pPr>
+        <w:tabs>
+          <w:tab w:val="num" w:pos="3600"/>
+        </w:tabs>
+        <w:ind w:left="3600" w:hanging="360"/>
+      </w:pPr>
+      <w:rPr>
+        <w:rFonts w:ascii="Wingdings" w:hAnsi="Wingdings" w:hint="default"/>
+        <w:sz w:val="20"/>
+      </w:rPr>
+    </w:lvl>
+    <w:lvl w:ilvl="5" w:tentative="1">
+      <w:start w:val="1"/>
+      <w:numFmt w:val="bullet"/>
+      <w:lvlText w:val=""/>
+      <w:lvlJc w:val="left"/>
+      <w:pPr>
+        <w:tabs>
+          <w:tab w:val="num" w:pos="4320"/>
+        </w:tabs>
+        <w:ind w:left="4320" w:hanging="360"/>
+      </w:pPr>
+      <w:rPr>
+        <w:rFonts w:ascii="Wingdings" w:hAnsi="Wingdings" w:hint="default"/>
+        <w:sz w:val="20"/>
+      </w:rPr>
+    </w:lvl>
+    <w:lvl w:ilvl="6" w:tentative="1">
+      <w:start w:val="1"/>
+      <w:numFmt w:val="bullet"/>
+      <w:lvlText w:val=""/>
+      <w:lvlJc w:val="left"/>
+      <w:pPr>
+        <w:tabs>
+          <w:tab w:val="num" w:pos="5040"/>
+        </w:tabs>
+        <w:ind w:left="5040" w:hanging="360"/>
+      </w:pPr>
+      <w:rPr>
+        <w:rFonts w:ascii="Wingdings" w:hAnsi="Wingdings" w:hint="default"/>
+        <w:sz w:val="20"/>
+      </w:rPr>
+    </w:lvl>
+    <w:lvl w:ilvl="7" w:tentative="1">
+      <w:start w:val="1"/>
+      <w:numFmt w:val="bullet"/>
+      <w:lvlText w:val=""/>
+      <w:lvlJc w:val="left"/>
+      <w:pPr>
+        <w:tabs>
+          <w:tab w:val="num" w:pos="5760"/>
+        </w:tabs>
+        <w:ind w:left="5760" w:hanging="360"/>
+      </w:pPr>
+      <w:rPr>
+        <w:rFonts w:ascii="Wingdings" w:hAnsi="Wingdings" w:hint="default"/>
+        <w:sz w:val="20"/>
+      </w:rPr>
+    </w:lvl>
+    <w:lvl w:ilvl="8" w:tentative="1">
+      <w:start w:val="1"/>
+      <w:numFmt w:val="bullet"/>
+      <w:lvlText w:val=""/>
+      <w:lvlJc w:val="left"/>
+      <w:pPr>
+        <w:tabs>
+          <w:tab w:val="num" w:pos="6480"/>
+        </w:tabs>
+        <w:ind w:left="6480" w:hanging="360"/>
+      </w:pPr>
+      <w:rPr>
+        <w:rFonts w:ascii="Wingdings" w:hAnsi="Wingdings" w:hint="default"/>
+        <w:sz w:val="20"/>
+      </w:rPr>
+    </w:lvl>
+  </w:abstractNum>
+  <w:num w:numId="1">
+    <w:abstractNumId w:val="2"/>
+  </w:num>
+  <w:num w:numId="2">
+    <w:abstractNumId w:val="3"/>
+  </w:num>
+  <w:num w:numId="3">
+    <w:abstractNumId w:val="1"/>
+  </w:num>
+  <w:num w:numId="4">
+    <w:abstractNumId w:val="0"/>
+  </w:num>
+</w:numbering>
 </file>
 
 <file path=word/styles.xml><?xml version="1.0" encoding="utf-8"?>
@@ -597,6 +1762,22 @@
       </w:tblCellMar>
     </w:tblPr>
   </w:style>
+  <w:style w:type="paragraph" w:styleId="NormalWeb">
+    <w:name w:val="Normal (Web)"/>
+    <w:basedOn w:val="Normal"/>
+    <w:uiPriority w:val="99"/>
+    <w:semiHidden/>
+    <w:unhideWhenUsed/>
+    <w:rsid w:val="001069AD"/>
+    <w:pPr>
+      <w:spacing w:before="100" w:beforeAutospacing="1" w:after="100" w:afterAutospacing="1" w:line="240" w:lineRule="auto"/>
+    </w:pPr>
+    <w:rPr>
+      <w:rFonts w:ascii="Times New Roman" w:eastAsia="Times New Roman" w:hAnsi="Times New Roman" w:cs="Times New Roman"/>
+      <w:sz w:val="24"/>
+      <w:szCs w:val="24"/>
+    </w:rPr>
+  </w:style>
 </w:styles>
 </file>
 
@@ -859,4 +2040,16 @@
     </a:ext>
   </a:extLst>
 </a:theme>
+</file>
+
+<file path=customXml/item1.xml><?xml version="1.0" encoding="utf-8"?>
+<b:Sources xmlns:b="http://schemas.openxmlformats.org/officeDocument/2006/bibliography" xmlns="http://schemas.openxmlformats.org/officeDocument/2006/bibliography" SelectedStyle="\APASixthEditionOfficeOnline.xsl" StyleName="APA" Version="6"/>
+</file>
+
+<file path=customXml/itemProps1.xml><?xml version="1.0" encoding="utf-8"?>
+<ds:datastoreItem xmlns:ds="http://schemas.openxmlformats.org/officeDocument/2006/customXml" ds:itemID="{63AAA4DC-6B68-4385-86FA-D989EEE38EFE}">
+  <ds:schemaRefs>
+    <ds:schemaRef ds:uri="http://schemas.openxmlformats.org/officeDocument/2006/bibliography"/>
+  </ds:schemaRefs>
+</ds:datastoreItem>
 </file>
</xml_diff>